<commit_message>
Sua lai giao dien -- Them use case Pause -- them UML tong quan
</commit_message>
<xml_diff>
--- a/Tutorial.docx
+++ b/Tutorial.docx
@@ -37,8 +37,6 @@
         <w:tab/>
         <w:t>nv2 có thể gây dame lên nv1</w:t>
       </w:r>
-      <w:bookmarkStart w:id="0" w:name="_GoBack"/>
-      <w:bookmarkEnd w:id="0"/>
     </w:p>
     <w:p>
       <w:pPr>
@@ -847,6 +845,32 @@
       <w:r>
         <w:t xml:space="preserve">Game thua khi 1 trong 2 người chơi chết </w:t>
       </w:r>
+    </w:p>
+    <w:p>
+      <w:pPr>
+        <w:pStyle w:val="ListParagraph"/>
+        <w:numPr>
+          <w:ilvl w:val="0"/>
+          <w:numId w:val="2"/>
+        </w:numPr>
+      </w:pPr>
+      <w:r>
+        <w:t xml:space="preserve">Nhấn P để tạm dừng game </w:t>
+      </w:r>
+    </w:p>
+    <w:p>
+      <w:pPr>
+        <w:pStyle w:val="ListParagraph"/>
+        <w:numPr>
+          <w:ilvl w:val="0"/>
+          <w:numId w:val="2"/>
+        </w:numPr>
+      </w:pPr>
+      <w:r>
+        <w:t>Nhấn Space khi muốn tiếp tục</w:t>
+      </w:r>
+      <w:bookmarkStart w:id="0" w:name="_GoBack"/>
+      <w:bookmarkEnd w:id="0"/>
     </w:p>
     <w:p/>
     <w:sectPr>

</xml_diff>

<commit_message>
sua Tutorial - Complete
</commit_message>
<xml_diff>
--- a/Tutorial.docx
+++ b/Tutorial.docx
@@ -5,11 +5,86 @@
     <w:p>
       <w:pPr>
         <w:rPr>
-          <w:lang w:val="vi-VN"/>
-        </w:rPr>
-      </w:pPr>
-      <w:r>
-        <w:t>Game 2 người chơi</w:t>
+          <w:b/>
+          <w:i/>
+          <w:sz w:val="40"/>
+          <w:szCs w:val="40"/>
+        </w:rPr>
+      </w:pPr>
+      <w:r>
+        <w:rPr>
+          <w:b/>
+          <w:i/>
+          <w:sz w:val="40"/>
+          <w:szCs w:val="40"/>
+        </w:rPr>
+        <w:t>Escape Ghost</w:t>
+      </w:r>
+    </w:p>
+    <w:p>
+      <w:pPr>
+        <w:rPr>
+          <w:b/>
+        </w:rPr>
+      </w:pPr>
+      <w:r>
+        <w:rPr>
+          <w:b/>
+        </w:rPr>
+        <w:t>Hướng dẫn cài đặ</w:t>
+      </w:r>
+      <w:r>
+        <w:rPr>
+          <w:b/>
+        </w:rPr>
+        <w:t>t</w:t>
+      </w:r>
+    </w:p>
+    <w:p>
+      <w:r>
+        <w:tab/>
+        <w:t xml:space="preserve">Người dùng tải về trên link: </w:t>
+      </w:r>
+      <w:hyperlink r:id="rId6" w:history="1">
+        <w:r>
+          <w:rPr>
+            <w:rStyle w:val="Hyperlink"/>
+          </w:rPr>
+          <w:t>https://github.com/haitranduc4270/Escape_Ghost-1.0</w:t>
+        </w:r>
+      </w:hyperlink>
+    </w:p>
+    <w:p>
+      <w:r>
+        <w:tab/>
+      </w:r>
+      <w:r>
+        <w:t xml:space="preserve">Giải nén </w:t>
+      </w:r>
+      <w:bookmarkStart w:id="0" w:name="_GoBack"/>
+      <w:bookmarkEnd w:id="0"/>
+      <w:r>
+        <w:t>thư mục game rồi chọn đúp chuột vào file Escape_Ghost.exe để khởi động game và tận hưởng.</w:t>
+      </w:r>
+    </w:p>
+    <w:p>
+      <w:pPr>
+        <w:rPr>
+          <w:b/>
+          <w:lang w:val="vi-VN"/>
+        </w:rPr>
+      </w:pPr>
+      <w:r>
+        <w:rPr>
+          <w:b/>
+        </w:rPr>
+        <w:t>Các thông tin hướng dẫn về g</w:t>
+      </w:r>
+      <w:r>
+        <w:rPr>
+          <w:b/>
+        </w:rPr>
+        <w:t>ame</w:t>
       </w:r>
     </w:p>
     <w:p>
@@ -95,7 +170,7 @@
                     </pic:cNvPicPr>
                   </pic:nvPicPr>
                   <pic:blipFill>
-                    <a:blip r:embed="rId6">
+                    <a:blip r:embed="rId7">
                       <a:extLst>
                         <a:ext uri="{28A0092B-C50C-407E-A947-70E740481C1C}">
                           <a14:useLocalDpi xmlns:a14="http://schemas.microsoft.com/office/drawing/2010/main" val="0"/>
@@ -167,7 +242,7 @@
                     </pic:cNvPicPr>
                   </pic:nvPicPr>
                   <pic:blipFill>
-                    <a:blip r:embed="rId7">
+                    <a:blip r:embed="rId8">
                       <a:extLst>
                         <a:ext uri="{28A0092B-C50C-407E-A947-70E740481C1C}">
                           <a14:useLocalDpi xmlns:a14="http://schemas.microsoft.com/office/drawing/2010/main" val="0"/>
@@ -361,7 +436,7 @@
                     </pic:cNvPicPr>
                   </pic:nvPicPr>
                   <pic:blipFill>
-                    <a:blip r:embed="rId8">
+                    <a:blip r:embed="rId9">
                       <a:extLst>
                         <a:ext uri="{28A0092B-C50C-407E-A947-70E740481C1C}">
                           <a14:useLocalDpi xmlns:a14="http://schemas.microsoft.com/office/drawing/2010/main" val="0"/>
@@ -473,7 +548,7 @@
                     </pic:cNvPicPr>
                   </pic:nvPicPr>
                   <pic:blipFill>
-                    <a:blip r:embed="rId9">
+                    <a:blip r:embed="rId10">
                       <a:extLst>
                         <a:ext uri="{28A0092B-C50C-407E-A947-70E740481C1C}">
                           <a14:useLocalDpi xmlns:a14="http://schemas.microsoft.com/office/drawing/2010/main" val="0"/>
@@ -510,6 +585,7 @@
         <w:ind w:left="3600"/>
       </w:pPr>
       <w:r>
+        <w:lastRenderedPageBreak/>
         <w:t>+ Tự động di chuyển</w:t>
       </w:r>
     </w:p>
@@ -623,7 +699,6 @@
         <w:rPr>
           <w:lang w:val="vi-VN"/>
         </w:rPr>
-        <w:lastRenderedPageBreak/>
         <w:t xml:space="preserve">Có 2 loại địa hình đi qua được là </w:t>
       </w:r>
       <w:r>
@@ -671,7 +746,7 @@
                     </pic:cNvPicPr>
                   </pic:nvPicPr>
                   <pic:blipFill>
-                    <a:blip r:embed="rId10">
+                    <a:blip r:embed="rId11">
                       <a:extLst>
                         <a:ext uri="{28A0092B-C50C-407E-A947-70E740481C1C}">
                           <a14:useLocalDpi xmlns:a14="http://schemas.microsoft.com/office/drawing/2010/main" val="0"/>
@@ -730,7 +805,7 @@
                     </pic:cNvPicPr>
                   </pic:nvPicPr>
                   <pic:blipFill>
-                    <a:blip r:embed="rId11">
+                    <a:blip r:embed="rId12">
                       <a:extLst>
                         <a:ext uri="{28A0092B-C50C-407E-A947-70E740481C1C}">
                           <a14:useLocalDpi xmlns:a14="http://schemas.microsoft.com/office/drawing/2010/main" val="0"/>
@@ -869,8 +944,6 @@
       <w:r>
         <w:t>Nhấn Space khi muốn tiếp tục</w:t>
       </w:r>
-      <w:bookmarkStart w:id="0" w:name="_GoBack"/>
-      <w:bookmarkEnd w:id="0"/>
     </w:p>
     <w:p/>
     <w:sectPr>
@@ -906,7 +979,7 @@
         <v:path o:extrusionok="f" gradientshapeok="t" o:connecttype="rect"/>
         <o:lock v:ext="edit" aspectratio="t"/>
       </v:shapetype>
-      <v:shape id="_x0000_i1029" type="#_x0000_t75" style="width:17.25pt;height:15.75pt;visibility:visible;mso-wrap-style:square" o:bullet="t">
+      <v:shape id="_x0000_i1028" type="#_x0000_t75" style="width:16.85pt;height:15.9pt;visibility:visible;mso-wrap-style:square" o:bullet="t">
         <v:imagedata r:id="rId1" o:title="Monster_R"/>
       </v:shape>
     </w:pict>
@@ -1372,6 +1445,17 @@
       <w:szCs w:val="16"/>
     </w:rPr>
   </w:style>
+  <w:style w:type="character" w:styleId="Hyperlink">
+    <w:name w:val="Hyperlink"/>
+    <w:basedOn w:val="DefaultParagraphFont"/>
+    <w:uiPriority w:val="99"/>
+    <w:unhideWhenUsed/>
+    <w:rsid w:val="00C93FB6"/>
+    <w:rPr>
+      <w:color w:val="0000FF" w:themeColor="hyperlink"/>
+      <w:u w:val="single"/>
+    </w:rPr>
+  </w:style>
 </w:styles>
 </file>
 
@@ -1601,6 +1685,17 @@
       <w:rFonts w:ascii="Tahoma" w:hAnsi="Tahoma" w:cs="Tahoma"/>
       <w:sz w:val="16"/>
       <w:szCs w:val="16"/>
+    </w:rPr>
+  </w:style>
+  <w:style w:type="character" w:styleId="Hyperlink">
+    <w:name w:val="Hyperlink"/>
+    <w:basedOn w:val="DefaultParagraphFont"/>
+    <w:uiPriority w:val="99"/>
+    <w:unhideWhenUsed/>
+    <w:rsid w:val="00C93FB6"/>
+    <w:rPr>
+      <w:color w:val="0000FF" w:themeColor="hyperlink"/>
+      <w:u w:val="single"/>
     </w:rPr>
   </w:style>
 </w:styles>

</xml_diff>